<commit_message>
small addition at the end of the report
</commit_message>
<xml_diff>
--- a/Runtime analysis Report.docx
+++ b/Runtime analysis Report.docx
@@ -46,6 +46,7 @@
     </w:p>
     <w:p>
       <w:pPr>
+        <w:spacing w:line="360" w:lineRule="auto"/>
         <w:rPr>
           <w:lang w:val="en-US"/>
         </w:rPr>
@@ -54,7 +55,35 @@
         <w:rPr>
           <w:lang w:val="en-US"/>
         </w:rPr>
-        <w:t>The task was to analyze the runtime of the implemented BucketSort, that was taking an array of integers as an parameter, under two different scenarios;</w:t>
+        <w:t xml:space="preserve">The task was to analyze the runtime of the implemented </w:t>
+      </w:r>
+      <w:proofErr w:type="spellStart"/>
+      <w:r>
+        <w:rPr>
+          <w:lang w:val="en-US"/>
+        </w:rPr>
+        <w:t>BucketSort</w:t>
+      </w:r>
+      <w:proofErr w:type="spellEnd"/>
+      <w:r>
+        <w:rPr>
+          <w:lang w:val="en-US"/>
+        </w:rPr>
+        <w:t xml:space="preserve">, that was taking an array of integers as </w:t>
+      </w:r>
+      <w:proofErr w:type="gramStart"/>
+      <w:r>
+        <w:rPr>
+          <w:lang w:val="en-US"/>
+        </w:rPr>
+        <w:t>an</w:t>
+      </w:r>
+      <w:proofErr w:type="gramEnd"/>
+      <w:r>
+        <w:rPr>
+          <w:lang w:val="en-US"/>
+        </w:rPr>
+        <w:t xml:space="preserve"> parameter, under two different scenarios;</w:t>
       </w:r>
       <w:r>
         <w:rPr>
@@ -91,6 +120,8 @@
     </w:p>
     <w:p>
       <w:pPr>
+        <w:spacing w:line="276" w:lineRule="auto"/>
+        <w:jc w:val="both"/>
         <w:rPr>
           <w:lang w:val="en-US"/>
         </w:rPr>
@@ -104,6 +135,8 @@
     </w:p>
     <w:p>
       <w:pPr>
+        <w:spacing w:line="360" w:lineRule="auto"/>
+        <w:jc w:val="both"/>
         <w:rPr>
           <w:lang w:val="en-US"/>
         </w:rPr>
@@ -114,9 +147,9 @@
           <w:lang w:val="en-US"/>
         </w:rPr>
         <w:drawing>
-          <wp:inline distT="0" distB="0" distL="0" distR="0" wp14:anchorId="7190811E" wp14:editId="24021634">
-            <wp:extent cx="5760720" cy="5874385"/>
-            <wp:effectExtent l="0" t="0" r="0" b="0"/>
+          <wp:inline distT="0" distB="0" distL="0" distR="0" wp14:anchorId="7190811E" wp14:editId="651C2954">
+            <wp:extent cx="5101389" cy="5202045"/>
+            <wp:effectExtent l="0" t="0" r="4445" b="5080"/>
             <wp:docPr id="347956724" name="Picture 1" descr="A screen shot of a computer program&#10;&#10;Description automatically generated"/>
             <wp:cNvGraphicFramePr>
               <a:graphicFrameLocks xmlns:a="http://schemas.openxmlformats.org/drawingml/2006/main" noChangeAspect="1"/>
@@ -137,7 +170,7 @@
                   <pic:spPr>
                     <a:xfrm>
                       <a:off x="0" y="0"/>
-                      <a:ext cx="5760720" cy="5874385"/>
+                      <a:ext cx="5115162" cy="5216090"/>
                     </a:xfrm>
                     <a:prstGeom prst="rect">
                       <a:avLst/>
@@ -152,6 +185,8 @@
     </w:p>
     <w:p>
       <w:pPr>
+        <w:spacing w:line="360" w:lineRule="auto"/>
+        <w:jc w:val="both"/>
         <w:rPr>
           <w:lang w:val="en-US"/>
         </w:rPr>
@@ -209,17 +244,59 @@
           <w:lang w:val="en-US"/>
         </w:rPr>
         <w:br/>
-        <w:t xml:space="preserve">The testing for both cases in all of the sizes occurred by starting counter of time in nano seconds , sort the given array using bucket sort implementation and then stop the timer. The final </w:t>
-      </w:r>
-      <w:r>
-        <w:rPr>
-          <w:lang w:val="en-US"/>
-        </w:rPr>
-        <w:t>result was divided by 100 to make the numbers nicer to read.</w:t>
+        <w:t xml:space="preserve">The testing for both cases in </w:t>
+      </w:r>
+      <w:proofErr w:type="gramStart"/>
+      <w:r>
+        <w:rPr>
+          <w:lang w:val="en-US"/>
+        </w:rPr>
+        <w:t>all of</w:t>
+      </w:r>
+      <w:proofErr w:type="gramEnd"/>
+      <w:r>
+        <w:rPr>
+          <w:lang w:val="en-US"/>
+        </w:rPr>
+        <w:t xml:space="preserve"> the sizes occurred by starting counter of time in nano </w:t>
+      </w:r>
+      <w:r>
+        <w:rPr>
+          <w:lang w:val="en-US"/>
+        </w:rPr>
+        <w:t>seconds,</w:t>
+      </w:r>
+      <w:r>
+        <w:rPr>
+          <w:lang w:val="en-US"/>
+        </w:rPr>
+        <w:t xml:space="preserve"> sort the given array using bucket sort implementation and then stop the timer. </w:t>
+      </w:r>
+      <w:proofErr w:type="gramStart"/>
+      <w:r>
+        <w:rPr>
+          <w:lang w:val="en-US"/>
+        </w:rPr>
+        <w:t xml:space="preserve">The final </w:t>
+      </w:r>
+      <w:r>
+        <w:rPr>
+          <w:lang w:val="en-US"/>
+        </w:rPr>
+        <w:t>result</w:t>
+      </w:r>
+      <w:proofErr w:type="gramEnd"/>
+      <w:r>
+        <w:rPr>
+          <w:lang w:val="en-US"/>
+        </w:rPr>
+        <w:t xml:space="preserve"> was divided by 100 to make the numbers nicer to read.</w:t>
       </w:r>
     </w:p>
     <w:p>
       <w:pPr>
+        <w:spacing w:line="360" w:lineRule="auto"/>
+        <w:jc w:val="both"/>
         <w:rPr>
           <w:lang w:val="en-US"/>
         </w:rPr>
@@ -228,11 +305,27 @@
         <w:rPr>
           <w:lang w:val="en-US"/>
         </w:rPr>
-        <w:t>The results of the tests were then plotted into a graph illustrating the runtime of BucketSort as a function of the size of the input array (n) for both scenarios.</w:t>
+        <w:t xml:space="preserve">The results of the tests were then plotted into a graph illustrating the runtime of </w:t>
+      </w:r>
+      <w:proofErr w:type="spellStart"/>
+      <w:r>
+        <w:rPr>
+          <w:lang w:val="en-US"/>
+        </w:rPr>
+        <w:t>BucketSort</w:t>
+      </w:r>
+      <w:proofErr w:type="spellEnd"/>
+      <w:r>
+        <w:rPr>
+          <w:lang w:val="en-US"/>
+        </w:rPr>
+        <w:t xml:space="preserve"> as a function of the size of the input array (n) for both scenarios.</w:t>
       </w:r>
     </w:p>
     <w:p>
       <w:pPr>
+        <w:spacing w:line="360" w:lineRule="auto"/>
+        <w:jc w:val="both"/>
         <w:rPr>
           <w:lang w:val="en-US"/>
         </w:rPr>
@@ -278,15 +371,11 @@
           </wp:inline>
         </w:drawing>
       </w:r>
-      <w:r>
-        <w:rPr>
-          <w:lang w:val="en-US"/>
-        </w:rPr>
-        <w:br/>
-      </w:r>
     </w:p>
     <w:p>
       <w:pPr>
+        <w:spacing w:line="360" w:lineRule="auto"/>
+        <w:jc w:val="both"/>
         <w:rPr>
           <w:lang w:val="en-US"/>
         </w:rPr>
@@ -294,77 +383,17 @@
     </w:p>
     <w:p>
       <w:pPr>
-        <w:rPr>
-          <w:lang w:val="en-US"/>
+        <w:spacing w:line="360" w:lineRule="auto"/>
+        <w:jc w:val="both"/>
+        <w:rPr>
+          <w:noProof/>
         </w:rPr>
       </w:pPr>
-    </w:p>
-    <w:p>
-      <w:pPr>
-        <w:rPr>
-          <w:lang w:val="en-US"/>
-        </w:rPr>
-      </w:pPr>
-    </w:p>
-    <w:p>
-      <w:pPr>
-        <w:rPr>
-          <w:lang w:val="en-US"/>
-        </w:rPr>
-      </w:pPr>
-    </w:p>
-    <w:p>
-      <w:pPr>
-        <w:rPr>
-          <w:lang w:val="en-US"/>
-        </w:rPr>
-      </w:pPr>
-    </w:p>
-    <w:p>
-      <w:pPr>
-        <w:rPr>
-          <w:lang w:val="en-US"/>
-        </w:rPr>
-      </w:pPr>
-    </w:p>
-    <w:p>
-      <w:pPr>
-        <w:rPr>
-          <w:lang w:val="en-US"/>
-        </w:rPr>
-      </w:pPr>
-    </w:p>
-    <w:p>
-      <w:pPr>
-        <w:rPr>
-          <w:lang w:val="en-US"/>
-        </w:rPr>
-      </w:pPr>
-    </w:p>
-    <w:p>
-      <w:pPr>
-        <w:rPr>
-          <w:lang w:val="en-US"/>
-        </w:rPr>
-      </w:pPr>
-    </w:p>
-    <w:p>
-      <w:pPr>
-        <w:rPr>
-          <w:lang w:val="en-US"/>
-        </w:rPr>
-      </w:pPr>
-    </w:p>
-    <w:p>
-      <w:pPr>
+      <w:r>
         <w:rPr>
           <w:noProof/>
         </w:rPr>
-      </w:pPr>
-      <w:r>
-        <w:rPr>
-          <w:noProof/>
-        </w:rPr>
+        <w:lastRenderedPageBreak/>
         <w:drawing>
           <wp:inline distT="0" distB="0" distL="0" distR="0" wp14:anchorId="3BD4F3A7" wp14:editId="0BD4B294">
             <wp:extent cx="5760720" cy="3245485"/>
@@ -388,6 +417,8 @@
     </w:p>
     <w:p>
       <w:pPr>
+        <w:spacing w:line="360" w:lineRule="auto"/>
+        <w:jc w:val="both"/>
         <w:rPr>
           <w:lang w:val="en-US"/>
         </w:rPr>
@@ -395,6 +426,8 @@
     </w:p>
     <w:p>
       <w:pPr>
+        <w:spacing w:line="360" w:lineRule="auto"/>
+        <w:jc w:val="both"/>
         <w:rPr>
           <w:lang w:val="en-US"/>
         </w:rPr>
@@ -403,7 +436,65 @@
         <w:rPr>
           <w:lang w:val="en-US"/>
         </w:rPr>
-        <w:t xml:space="preserve">From the results it can be noticed that the bigger the array size is the longer it took to sort the array using the BucketSorting. Although many factors affect the run time of the array, in this example it can be seen that the evenly distributed array took longer to sort than the not evenly. </w:t>
+        <w:t xml:space="preserve">From the results it can be noticed that the bigger the array size is the longer it took to sort the array using the </w:t>
+      </w:r>
+      <w:proofErr w:type="spellStart"/>
+      <w:r>
+        <w:rPr>
+          <w:lang w:val="en-US"/>
+        </w:rPr>
+        <w:t>BucketSorting</w:t>
+      </w:r>
+      <w:proofErr w:type="spellEnd"/>
+      <w:r>
+        <w:rPr>
+          <w:lang w:val="en-US"/>
+        </w:rPr>
+        <w:t xml:space="preserve">. Although many factors affect the run time of the array, in this example </w:t>
+      </w:r>
+      <w:proofErr w:type="gramStart"/>
+      <w:r>
+        <w:rPr>
+          <w:lang w:val="en-US"/>
+        </w:rPr>
+        <w:t>it can be seen that the</w:t>
+      </w:r>
+      <w:proofErr w:type="gramEnd"/>
+      <w:r>
+        <w:rPr>
+          <w:lang w:val="en-US"/>
+        </w:rPr>
+        <w:t xml:space="preserve"> evenly distributed array took </w:t>
+      </w:r>
+      <w:r>
+        <w:rPr>
+          <w:lang w:val="en-US"/>
+        </w:rPr>
+        <w:t xml:space="preserve">consistently </w:t>
+      </w:r>
+      <w:r>
+        <w:rPr>
+          <w:lang w:val="en-US"/>
+        </w:rPr>
+        <w:t>longer to sort than the not evenly.</w:t>
+      </w:r>
+      <w:r>
+        <w:rPr>
+          <w:lang w:val="en-US"/>
+        </w:rPr>
+        <w:t xml:space="preserve"> As shown in the graph, this difference increases as the size of the array gets longer. Having an array of evenly distributed numbers produces</w:t>
+      </w:r>
+      <w:r>
+        <w:rPr>
+          <w:lang w:val="en-US"/>
+        </w:rPr>
+        <w:t xml:space="preserve"> buckets </w:t>
+      </w:r>
+      <w:r>
+        <w:rPr>
+          <w:lang w:val="en-US"/>
+        </w:rPr>
+        <w:t>with similar number of elements. Having the buckets almost full means that the algorithm is closer to its optimal runtime, as less empty spaces in the buckets means less useless repetitions of the loop, thus sorting the array in a smaller amount of time.</w:t>
       </w:r>
     </w:p>
     <w:p>
@@ -1420,7 +1511,7 @@
               <a:cs typeface="+mn-cs"/>
             </a:defRPr>
           </a:pPr>
-          <a:endParaRPr lang="en-US"/>
+          <a:endParaRPr lang="en-ES"/>
         </a:p>
       </c:txPr>
     </c:title>
@@ -1639,7 +1730,7 @@
                     <a:cs typeface="+mn-cs"/>
                   </a:defRPr>
                 </a:pPr>
-                <a:endParaRPr lang="en-US"/>
+                <a:endParaRPr lang="en-ES"/>
               </a:p>
             </c:txPr>
             <c:dLblPos val="r"/>
@@ -1963,7 +2054,7 @@
                     <a:cs typeface="+mn-cs"/>
                   </a:defRPr>
                 </a:pPr>
-                <a:endParaRPr lang="en-US"/>
+                <a:endParaRPr lang="en-ES"/>
               </a:p>
             </c:txPr>
             <c:dLblPos val="l"/>
@@ -2138,7 +2229,7 @@
                   <a:cs typeface="+mn-cs"/>
                 </a:defRPr>
               </a:pPr>
-              <a:endParaRPr lang="en-US"/>
+              <a:endParaRPr lang="en-ES"/>
             </a:p>
           </c:txPr>
         </c:title>
@@ -2176,7 +2267,7 @@
                 <a:cs typeface="+mn-cs"/>
               </a:defRPr>
             </a:pPr>
-            <a:endParaRPr lang="en-US"/>
+            <a:endParaRPr lang="en-ES"/>
           </a:p>
         </c:txPr>
         <c:crossAx val="101794495"/>
@@ -2259,7 +2350,7 @@
                   <a:cs typeface="+mn-cs"/>
                 </a:defRPr>
               </a:pPr>
-              <a:endParaRPr lang="en-US"/>
+              <a:endParaRPr lang="en-ES"/>
             </a:p>
           </c:txPr>
         </c:title>
@@ -2291,7 +2382,7 @@
                 <a:cs typeface="+mn-cs"/>
               </a:defRPr>
             </a:pPr>
-            <a:endParaRPr lang="en-US"/>
+            <a:endParaRPr lang="en-ES"/>
           </a:p>
         </c:txPr>
         <c:crossAx val="101797855"/>
@@ -2339,7 +2430,7 @@
       <a:pPr>
         <a:defRPr/>
       </a:pPr>
-      <a:endParaRPr lang="en-US"/>
+      <a:endParaRPr lang="en-ES"/>
     </a:p>
   </c:txPr>
   <c:externalData r:id="rId3">

</xml_diff>